<commit_message>
Adicionei UML ao relatorio e em separado (no relatorio nao se ve nada)
git-svn-id: https://svn.fe.up.pt/repos/aedagja@88 4e2cfa59-03be-43de-8af8-bcaec2adcb25
</commit_message>
<xml_diff>
--- a/2PARTE/relatorioDOIS.docx
+++ b/2PARTE/relatorioDOIS.docx
@@ -1,6 +1,6 @@
 
 <file path=word/document.xml><?xml version="1.0" encoding="utf-8"?>
-<w:document xmlns:ve="http://schemas.openxmlformats.org/markup-compatibility/2006" xmlns:o="urn:schemas-microsoft-com:office:office" xmlns:r="http://schemas.openxmlformats.org/officeDocument/2006/relationships" xmlns:m="http://schemas.openxmlformats.org/officeDocument/2006/math" xmlns:v="urn:schemas-microsoft-com:vml" xmlns:wp="http://schemas.openxmlformats.org/drawingml/2006/wordprocessingDrawing" xmlns:w10="urn:schemas-microsoft-com:office:word" xmlns:w="http://schemas.openxmlformats.org/wordprocessingml/2006/main" xmlns:wne="http://schemas.microsoft.com/office/word/2006/wordml">
+<w:document xmlns:wpc="http://schemas.microsoft.com/office/word/2010/wordprocessingCanvas" xmlns:mc="http://schemas.openxmlformats.org/markup-compatibility/2006" xmlns:o="urn:schemas-microsoft-com:office:office" xmlns:r="http://schemas.openxmlformats.org/officeDocument/2006/relationships" xmlns:m="http://schemas.openxmlformats.org/officeDocument/2006/math" xmlns:v="urn:schemas-microsoft-com:vml" xmlns:wp14="http://schemas.microsoft.com/office/word/2010/wordprocessingDrawing" xmlns:wp="http://schemas.openxmlformats.org/drawingml/2006/wordprocessingDrawing" xmlns:w10="urn:schemas-microsoft-com:office:word" xmlns:w="http://schemas.openxmlformats.org/wordprocessingml/2006/main" xmlns:w14="http://schemas.microsoft.com/office/word/2010/wordml" xmlns:wpg="http://schemas.microsoft.com/office/word/2010/wordprocessingGroup" xmlns:wpi="http://schemas.microsoft.com/office/word/2010/wordprocessingInk" xmlns:wne="http://schemas.microsoft.com/office/word/2006/wordml" xmlns:wps="http://schemas.microsoft.com/office/word/2010/wordprocessingShape" mc:Ignorable="w14 wp14">
   <w:body>
     <w:p>
       <w:pPr>
@@ -59,7 +59,7 @@
                     </pic:cNvPicPr>
                   </pic:nvPicPr>
                   <pic:blipFill>
-                    <a:blip r:embed="rId8" cstate="print"/>
+                    <a:blip r:embed="rId9" cstate="print"/>
                     <a:srcRect/>
                     <a:stretch>
                       <a:fillRect/>
@@ -173,7 +173,7 @@
         </w:rPr>
         <w:t xml:space="preserve">Ana Isabel Neves Alves de Sousa, </w:t>
       </w:r>
-      <w:hyperlink r:id="rId9" w:history="1">
+      <w:hyperlink r:id="rId10" w:history="1">
         <w:r>
           <w:rPr>
             <w:rStyle w:val="Hyperlink"/>
@@ -198,7 +198,7 @@
         </w:rPr>
         <w:t xml:space="preserve">, </w:t>
       </w:r>
-      <w:hyperlink r:id="rId10" w:history="1">
+      <w:hyperlink r:id="rId11" w:history="1">
         <w:r>
           <w:rPr>
             <w:rStyle w:val="Hyperlink"/>
@@ -234,7 +234,7 @@
         </w:rPr>
         <w:t xml:space="preserve">Gabriel Cardoso Candal, </w:t>
       </w:r>
-      <w:hyperlink r:id="rId11" w:history="1">
+      <w:hyperlink r:id="rId12" w:history="1">
         <w:r>
           <w:rPr>
             <w:rStyle w:val="Hyperlink"/>
@@ -259,7 +259,7 @@
         </w:rPr>
         <w:t xml:space="preserve">, </w:t>
       </w:r>
-      <w:hyperlink r:id="rId12" w:history="1">
+      <w:hyperlink r:id="rId13" w:history="1">
         <w:r>
           <w:rPr>
             <w:rStyle w:val="Hyperlink"/>
@@ -298,7 +298,7 @@
         </w:rPr>
         <w:t xml:space="preserve">João Guilherme Rodrigues Marques de Oliveira, </w:t>
       </w:r>
-      <w:hyperlink r:id="rId13" w:history="1">
+      <w:hyperlink r:id="rId14" w:history="1">
         <w:r>
           <w:rPr>
             <w:rStyle w:val="Hyperlink"/>
@@ -463,6 +463,7 @@
           <w:docPartUnique/>
         </w:docPartObj>
       </w:sdtPr>
+      <w:sdtEndPr/>
       <w:sdtContent>
         <w:p>
           <w:pPr>
@@ -1576,7 +1577,7 @@
                     </pic:cNvPicPr>
                   </pic:nvPicPr>
                   <pic:blipFill>
-                    <a:blip r:embed="rId14" cstate="print"/>
+                    <a:blip r:embed="rId15" cstate="print"/>
                     <a:srcRect/>
                     <a:stretch>
                       <a:fillRect/>
@@ -1687,7 +1688,14 @@
                       <w:b w:val="0"/>
                       <w:color w:val="auto"/>
                     </w:rPr>
-                    <w:t>Figura 2: menu inicial</w:t>
+                    <w:t xml:space="preserve">Figura </w:t>
+                  </w:r>
+                  <w:r>
+                    <w:rPr>
+                      <w:b w:val="0"/>
+                      <w:color w:val="auto"/>
+                    </w:rPr>
+                    <w:t>2: menu inicial</w:t>
                   </w:r>
                 </w:p>
               </w:txbxContent>
@@ -1727,7 +1735,7 @@
                     </pic:cNvPicPr>
                   </pic:nvPicPr>
                   <pic:blipFill>
-                    <a:blip r:embed="rId15" cstate="print"/>
+                    <a:blip r:embed="rId16" cstate="print"/>
                     <a:srcRect/>
                     <a:stretch>
                       <a:fillRect/>
@@ -1916,42 +1924,104 @@
       <w:bookmarkEnd w:id="4"/>
     </w:p>
     <w:p/>
-    <w:p/>
-    <w:p/>
-    <w:p/>
-    <w:p/>
-    <w:p/>
-    <w:p/>
-    <w:p/>
-    <w:p/>
-    <w:p/>
-    <w:p/>
-    <w:p/>
-    <w:p/>
-    <w:p/>
-    <w:p/>
-    <w:p/>
-    <w:p/>
-    <w:p/>
-    <w:p/>
-    <w:p/>
-    <w:p/>
-    <w:p/>
-    <w:p/>
-    <w:p/>
-    <w:p/>
-    <w:p/>
-    <w:p>
-      <w:pPr>
-        <w:pStyle w:val="Heading1"/>
-        <w:jc w:val="center"/>
-        <w:rPr>
+    <w:p>
+      <w:r>
+        <w:rPr>
+          <w:noProof/>
+          <w:lang w:eastAsia="pt-PT"/>
+        </w:rPr>
+        <w:drawing>
+          <wp:inline distT="0" distB="0" distL="0" distR="0">
+            <wp:extent cx="5400040" cy="6047190"/>
+            <wp:effectExtent l="0" t="0" r="0" b="0"/>
+            <wp:docPr id="2" name="Picture 2" descr="C:\Users\Gabriel\Desktop\Teste\AEDA\2PARTE\UML.bmp"/>
+            <wp:cNvGraphicFramePr>
+              <a:graphicFrameLocks xmlns:a="http://schemas.openxmlformats.org/drawingml/2006/main" noChangeAspect="1"/>
+            </wp:cNvGraphicFramePr>
+            <a:graphic xmlns:a="http://schemas.openxmlformats.org/drawingml/2006/main">
+              <a:graphicData uri="http://schemas.openxmlformats.org/drawingml/2006/picture">
+                <pic:pic xmlns:pic="http://schemas.openxmlformats.org/drawingml/2006/picture">
+                  <pic:nvPicPr>
+                    <pic:cNvPr id="0" name="Picture 2" descr="C:\Users\Gabriel\Desktop\Teste\AEDA\2PARTE\UML.bmp"/>
+                    <pic:cNvPicPr>
+                      <a:picLocks noChangeAspect="1" noChangeArrowheads="1"/>
+                    </pic:cNvPicPr>
+                  </pic:nvPicPr>
+                  <pic:blipFill>
+                    <a:blip r:embed="rId17" cstate="print">
+                      <a:extLst>
+                        <a:ext uri="{28A0092B-C50C-407E-A947-70E740481C1C}">
+                          <a14:useLocalDpi xmlns:a14="http://schemas.microsoft.com/office/drawing/2010/main" val="0"/>
+                        </a:ext>
+                      </a:extLst>
+                    </a:blip>
+                    <a:srcRect/>
+                    <a:stretch>
+                      <a:fillRect/>
+                    </a:stretch>
+                  </pic:blipFill>
+                  <pic:spPr bwMode="auto">
+                    <a:xfrm>
+                      <a:off x="0" y="0"/>
+                      <a:ext cx="5400040" cy="6047190"/>
+                    </a:xfrm>
+                    <a:prstGeom prst="rect">
+                      <a:avLst/>
+                    </a:prstGeom>
+                    <a:noFill/>
+                    <a:ln>
+                      <a:noFill/>
+                    </a:ln>
+                  </pic:spPr>
+                </pic:pic>
+              </a:graphicData>
+            </a:graphic>
+          </wp:inline>
+        </w:drawing>
+      </w:r>
+    </w:p>
+    <w:p>
+      <w:r>
+        <w:t>(ficheiro enviado em separado, para melhor visualização)</w:t>
+      </w:r>
+    </w:p>
+    <w:p/>
+    <w:p/>
+    <w:p/>
+    <w:p/>
+    <w:p>
+      <w:pPr>
+        <w:rPr>
+          <w:rFonts w:asciiTheme="majorHAnsi" w:eastAsiaTheme="majorEastAsia" w:hAnsiTheme="majorHAnsi" w:cstheme="majorBidi"/>
+          <w:b/>
+          <w:bCs/>
           <w:color w:val="0F243E" w:themeColor="text2" w:themeShade="80"/>
           <w:sz w:val="40"/>
           <w:szCs w:val="40"/>
         </w:rPr>
       </w:pPr>
       <w:bookmarkStart w:id="5" w:name="_Toc344478719"/>
+      <w:bookmarkStart w:id="6" w:name="_GoBack"/>
+      <w:bookmarkEnd w:id="6"/>
+      <w:r>
+        <w:rPr>
+          <w:color w:val="0F243E" w:themeColor="text2" w:themeShade="80"/>
+          <w:sz w:val="40"/>
+          <w:szCs w:val="40"/>
+        </w:rPr>
+        <w:br w:type="page"/>
+      </w:r>
+    </w:p>
+    <w:p>
+      <w:pPr>
+        <w:pStyle w:val="Heading1"/>
+        <w:jc w:val="center"/>
+        <w:rPr>
+          <w:color w:val="0F243E" w:themeColor="text2" w:themeShade="80"/>
+          <w:sz w:val="40"/>
+          <w:szCs w:val="40"/>
+        </w:rPr>
+      </w:pPr>
       <w:r>
         <w:rPr>
           <w:color w:val="0F243E" w:themeColor="text2" w:themeShade="80"/>
@@ -2003,10 +2073,10 @@
                     </pic:cNvPicPr>
                   </pic:nvPicPr>
                   <pic:blipFill>
-                    <a:blip r:embed="rId16" cstate="print">
+                    <a:blip r:embed="rId18" cstate="print">
                       <a:extLst>
                         <a:ext uri="{28A0092B-C50C-407E-A947-70E740481C1C}">
-                          <a14:useLocalDpi xmlns:a14="http://schemas.microsoft.com/office/drawing/2010/main" xmlns:wps="http://schemas.microsoft.com/office/word/2010/wordprocessingShape" xmlns:wpi="http://schemas.microsoft.com/office/word/2010/wordprocessingInk" xmlns:wpg="http://schemas.microsoft.com/office/word/2010/wordprocessingGroup" xmlns:w15="http://schemas.microsoft.com/office/word/2012/wordml" xmlns:w14="http://schemas.microsoft.com/office/word/2010/wordml" xmlns:w="http://schemas.openxmlformats.org/wordprocessingml/2006/main" xmlns:w10="urn:schemas-microsoft-com:office:word" xmlns:wp14="http://schemas.microsoft.com/office/word/2010/wordprocessingDrawing" xmlns:v="urn:schemas-microsoft-com:vml" xmlns:o="urn:schemas-microsoft-com:office:office" xmlns:mc="http://schemas.openxmlformats.org/markup-compatibility/2006" xmlns:wpc="http://schemas.microsoft.com/office/word/2010/wordprocessingCanvas" xmlns="" val="0"/>
+                          <a14:useLocalDpi xmlns:a14="http://schemas.microsoft.com/office/drawing/2010/main" val="0"/>
                         </a:ext>
                       </a:extLst>
                     </a:blip>
@@ -2095,8 +2165,6 @@
         </w:rPr>
         <w:t>Além dos casos de utilização descritos no relatório da primeira parte</w:t>
       </w:r>
-      <w:bookmarkStart w:id="6" w:name="_GoBack"/>
-      <w:bookmarkEnd w:id="6"/>
       <w:r>
         <w:rPr>
           <w:sz w:val="28"/>
@@ -2158,7 +2226,14 @@
                       <w:b w:val="0"/>
                       <w:color w:val="auto"/>
                     </w:rPr>
-                    <w:t>Figura 4</w:t>
+                    <w:t xml:space="preserve">Figura </w:t>
+                  </w:r>
+                  <w:r>
+                    <w:rPr>
+                      <w:b w:val="0"/>
+                      <w:color w:val="auto"/>
+                    </w:rPr>
+                    <w:t>4</w:t>
                   </w:r>
                 </w:p>
               </w:txbxContent>
@@ -2198,7 +2273,7 @@
                     </pic:cNvPicPr>
                   </pic:nvPicPr>
                   <pic:blipFill>
-                    <a:blip r:embed="rId17" cstate="print"/>
+                    <a:blip r:embed="rId19" cstate="print"/>
                     <a:srcRect/>
                     <a:stretch>
                       <a:fillRect/>
@@ -2376,7 +2451,7 @@
                     </pic:cNvPicPr>
                   </pic:nvPicPr>
                   <pic:blipFill>
-                    <a:blip r:embed="rId18" cstate="print"/>
+                    <a:blip r:embed="rId20" cstate="print"/>
                     <a:srcRect/>
                     <a:stretch>
                       <a:fillRect/>
@@ -2495,7 +2570,7 @@
                     </pic:cNvPicPr>
                   </pic:nvPicPr>
                   <pic:blipFill>
-                    <a:blip r:embed="rId19" cstate="print"/>
+                    <a:blip r:embed="rId21" cstate="print"/>
                     <a:srcRect/>
                     <a:stretch>
                       <a:fillRect/>
@@ -2729,7 +2804,14 @@
                       <w:b w:val="0"/>
                       <w:color w:val="auto"/>
                     </w:rPr>
-                    <w:t>Figura 7</w:t>
+                    <w:t xml:space="preserve">Figura </w:t>
+                  </w:r>
+                  <w:r>
+                    <w:rPr>
+                      <w:b w:val="0"/>
+                      <w:color w:val="auto"/>
+                    </w:rPr>
+                    <w:t>7</w:t>
                   </w:r>
                 </w:p>
               </w:txbxContent>
@@ -2771,10 +2853,10 @@
                     </pic:cNvPicPr>
                   </pic:nvPicPr>
                   <pic:blipFill>
-                    <a:blip r:embed="rId20" cstate="print">
+                    <a:blip r:embed="rId22" cstate="print">
                       <a:extLst>
                         <a:ext uri="{28A0092B-C50C-407E-A947-70E740481C1C}">
-                          <a14:useLocalDpi xmlns:a14="http://schemas.microsoft.com/office/drawing/2010/main" xmlns:wps="http://schemas.microsoft.com/office/word/2010/wordprocessingShape" xmlns:wpi="http://schemas.microsoft.com/office/word/2010/wordprocessingInk" xmlns:wpg="http://schemas.microsoft.com/office/word/2010/wordprocessingGroup" xmlns:w15="http://schemas.microsoft.com/office/word/2012/wordml" xmlns:w14="http://schemas.microsoft.com/office/word/2010/wordml" xmlns:w="http://schemas.openxmlformats.org/wordprocessingml/2006/main" xmlns:w10="urn:schemas-microsoft-com:office:word" xmlns:wp14="http://schemas.microsoft.com/office/word/2010/wordprocessingDrawing" xmlns:v="urn:schemas-microsoft-com:vml" xmlns:o="urn:schemas-microsoft-com:office:office" xmlns:mc="http://schemas.openxmlformats.org/markup-compatibility/2006" xmlns:wpc="http://schemas.microsoft.com/office/word/2010/wordprocessingCanvas" xmlns="" val="0"/>
+                          <a14:useLocalDpi xmlns:a14="http://schemas.microsoft.com/office/drawing/2010/main" val="0"/>
                         </a:ext>
                       </a:extLst>
                     </a:blip>
@@ -2960,7 +3042,14 @@
                       <w:b w:val="0"/>
                       <w:color w:val="auto"/>
                     </w:rPr>
-                    <w:t>Figura 8</w:t>
+                    <w:t xml:space="preserve">Figura </w:t>
+                  </w:r>
+                  <w:r>
+                    <w:rPr>
+                      <w:b w:val="0"/>
+                      <w:color w:val="auto"/>
+                    </w:rPr>
+                    <w:t>8</w:t>
                   </w:r>
                 </w:p>
               </w:txbxContent>
@@ -3002,10 +3091,10 @@
                     </pic:cNvPicPr>
                   </pic:nvPicPr>
                   <pic:blipFill>
-                    <a:blip r:embed="rId21" cstate="print">
+                    <a:blip r:embed="rId23" cstate="print">
                       <a:extLst>
                         <a:ext uri="{28A0092B-C50C-407E-A947-70E740481C1C}">
-                          <a14:useLocalDpi xmlns:a14="http://schemas.microsoft.com/office/drawing/2010/main" xmlns:wps="http://schemas.microsoft.com/office/word/2010/wordprocessingShape" xmlns:wpi="http://schemas.microsoft.com/office/word/2010/wordprocessingInk" xmlns:wpg="http://schemas.microsoft.com/office/word/2010/wordprocessingGroup" xmlns:w15="http://schemas.microsoft.com/office/word/2012/wordml" xmlns:w14="http://schemas.microsoft.com/office/word/2010/wordml" xmlns:w="http://schemas.openxmlformats.org/wordprocessingml/2006/main" xmlns:w10="urn:schemas-microsoft-com:office:word" xmlns:wp14="http://schemas.microsoft.com/office/word/2010/wordprocessingDrawing" xmlns:v="urn:schemas-microsoft-com:vml" xmlns:o="urn:schemas-microsoft-com:office:office" xmlns:mc="http://schemas.openxmlformats.org/markup-compatibility/2006" xmlns:wpc="http://schemas.microsoft.com/office/word/2010/wordprocessingCanvas" xmlns="" val="0"/>
+                          <a14:useLocalDpi xmlns:a14="http://schemas.microsoft.com/office/drawing/2010/main" val="0"/>
                         </a:ext>
                       </a:extLst>
                     </a:blip>
@@ -3270,10 +3359,10 @@
                     <pic:cNvPicPr/>
                   </pic:nvPicPr>
                   <pic:blipFill>
-                    <a:blip r:embed="rId22" cstate="print">
+                    <a:blip r:embed="rId24" cstate="print">
                       <a:extLst>
                         <a:ext uri="{28A0092B-C50C-407E-A947-70E740481C1C}">
-                          <a14:useLocalDpi xmlns:a14="http://schemas.microsoft.com/office/drawing/2010/main" xmlns:wps="http://schemas.microsoft.com/office/word/2010/wordprocessingShape" xmlns:wpi="http://schemas.microsoft.com/office/word/2010/wordprocessingInk" xmlns:wpg="http://schemas.microsoft.com/office/word/2010/wordprocessingGroup" xmlns:w15="http://schemas.microsoft.com/office/word/2012/wordml" xmlns:w14="http://schemas.microsoft.com/office/word/2010/wordml" xmlns:w="http://schemas.openxmlformats.org/wordprocessingml/2006/main" xmlns:w10="urn:schemas-microsoft-com:office:word" xmlns:wp14="http://schemas.microsoft.com/office/word/2010/wordprocessingDrawing" xmlns:v="urn:schemas-microsoft-com:vml" xmlns:o="urn:schemas-microsoft-com:office:office" xmlns:mc="http://schemas.openxmlformats.org/markup-compatibility/2006" xmlns:wpc="http://schemas.microsoft.com/office/word/2010/wordprocessingCanvas" xmlns="" val="0"/>
+                          <a14:useLocalDpi xmlns:a14="http://schemas.microsoft.com/office/drawing/2010/main" val="0"/>
                         </a:ext>
                       </a:extLst>
                     </a:blip>
@@ -3388,10 +3477,10 @@
                     <pic:cNvPicPr/>
                   </pic:nvPicPr>
                   <pic:blipFill>
-                    <a:blip r:embed="rId23" cstate="print">
+                    <a:blip r:embed="rId25" cstate="print">
                       <a:extLst>
                         <a:ext uri="{28A0092B-C50C-407E-A947-70E740481C1C}">
-                          <a14:useLocalDpi xmlns:a14="http://schemas.microsoft.com/office/drawing/2010/main" xmlns:wps="http://schemas.microsoft.com/office/word/2010/wordprocessingShape" xmlns:wpi="http://schemas.microsoft.com/office/word/2010/wordprocessingInk" xmlns:wpg="http://schemas.microsoft.com/office/word/2010/wordprocessingGroup" xmlns:w15="http://schemas.microsoft.com/office/word/2012/wordml" xmlns:w14="http://schemas.microsoft.com/office/word/2010/wordml" xmlns:w="http://schemas.openxmlformats.org/wordprocessingml/2006/main" xmlns:w10="urn:schemas-microsoft-com:office:word" xmlns:wp14="http://schemas.microsoft.com/office/word/2010/wordprocessingDrawing" xmlns:v="urn:schemas-microsoft-com:vml" xmlns:o="urn:schemas-microsoft-com:office:office" xmlns:mc="http://schemas.openxmlformats.org/markup-compatibility/2006" xmlns:wpc="http://schemas.microsoft.com/office/word/2010/wordprocessingCanvas" xmlns="" val="0"/>
+                          <a14:useLocalDpi xmlns:a14="http://schemas.microsoft.com/office/drawing/2010/main" val="0"/>
                         </a:ext>
                       </a:extLst>
                     </a:blip>
@@ -3539,7 +3628,14 @@
                       <w:b w:val="0"/>
                       <w:color w:val="auto"/>
                     </w:rPr>
-                    <w:t>Figura 11</w:t>
+                    <w:t xml:space="preserve">Figura </w:t>
+                  </w:r>
+                  <w:r>
+                    <w:rPr>
+                      <w:b w:val="0"/>
+                      <w:color w:val="auto"/>
+                    </w:rPr>
+                    <w:t>11</w:t>
                   </w:r>
                 </w:p>
               </w:txbxContent>
@@ -3589,10 +3685,10 @@
                     </pic:cNvPicPr>
                   </pic:nvPicPr>
                   <pic:blipFill>
-                    <a:blip r:embed="rId24" cstate="print">
+                    <a:blip r:embed="rId26" cstate="print">
                       <a:extLst>
                         <a:ext uri="{28A0092B-C50C-407E-A947-70E740481C1C}">
-                          <a14:useLocalDpi xmlns:a14="http://schemas.microsoft.com/office/drawing/2010/main" xmlns:wps="http://schemas.microsoft.com/office/word/2010/wordprocessingShape" xmlns:wpi="http://schemas.microsoft.com/office/word/2010/wordprocessingInk" xmlns:wpg="http://schemas.microsoft.com/office/word/2010/wordprocessingGroup" xmlns:w15="http://schemas.microsoft.com/office/word/2012/wordml" xmlns:w14="http://schemas.microsoft.com/office/word/2010/wordml" xmlns:w="http://schemas.openxmlformats.org/wordprocessingml/2006/main" xmlns:w10="urn:schemas-microsoft-com:office:word" xmlns:wp14="http://schemas.microsoft.com/office/word/2010/wordprocessingDrawing" xmlns:v="urn:schemas-microsoft-com:vml" xmlns:o="urn:schemas-microsoft-com:office:office" xmlns:mc="http://schemas.openxmlformats.org/markup-compatibility/2006" xmlns:wpc="http://schemas.microsoft.com/office/word/2010/wordprocessingCanvas" xmlns="" val="0"/>
+                          <a14:useLocalDpi xmlns:a14="http://schemas.microsoft.com/office/drawing/2010/main" val="0"/>
                         </a:ext>
                       </a:extLst>
                     </a:blip>
@@ -3799,10 +3895,10 @@
                     </pic:cNvPicPr>
                   </pic:nvPicPr>
                   <pic:blipFill>
-                    <a:blip r:embed="rId25" cstate="print">
+                    <a:blip r:embed="rId27" cstate="print">
                       <a:extLst>
                         <a:ext uri="{28A0092B-C50C-407E-A947-70E740481C1C}">
-                          <a14:useLocalDpi xmlns:a14="http://schemas.microsoft.com/office/drawing/2010/main" xmlns:wps="http://schemas.microsoft.com/office/word/2010/wordprocessingShape" xmlns:wpi="http://schemas.microsoft.com/office/word/2010/wordprocessingInk" xmlns:wpg="http://schemas.microsoft.com/office/word/2010/wordprocessingGroup" xmlns:w15="http://schemas.microsoft.com/office/word/2012/wordml" xmlns:w14="http://schemas.microsoft.com/office/word/2010/wordml" xmlns:w="http://schemas.openxmlformats.org/wordprocessingml/2006/main" xmlns:w10="urn:schemas-microsoft-com:office:word" xmlns:wp14="http://schemas.microsoft.com/office/word/2010/wordprocessingDrawing" xmlns:v="urn:schemas-microsoft-com:vml" xmlns:o="urn:schemas-microsoft-com:office:office" xmlns:mc="http://schemas.openxmlformats.org/markup-compatibility/2006" xmlns:wpc="http://schemas.microsoft.com/office/word/2010/wordprocessingCanvas" xmlns="" val="0"/>
+                          <a14:useLocalDpi xmlns:a14="http://schemas.microsoft.com/office/drawing/2010/main" val="0"/>
                         </a:ext>
                       </a:extLst>
                     </a:blip>
@@ -3882,7 +3978,14 @@
                       <w:b w:val="0"/>
                       <w:color w:val="auto"/>
                     </w:rPr>
-                    <w:t>Figura 13</w:t>
+                    <w:t xml:space="preserve">Figura </w:t>
+                  </w:r>
+                  <w:r>
+                    <w:rPr>
+                      <w:b w:val="0"/>
+                      <w:color w:val="auto"/>
+                    </w:rPr>
+                    <w:t>13</w:t>
                   </w:r>
                 </w:p>
               </w:txbxContent>
@@ -3924,10 +4027,10 @@
                     </pic:cNvPicPr>
                   </pic:nvPicPr>
                   <pic:blipFill>
-                    <a:blip r:embed="rId26" cstate="print">
+                    <a:blip r:embed="rId28" cstate="print">
                       <a:extLst>
                         <a:ext uri="{28A0092B-C50C-407E-A947-70E740481C1C}">
-                          <a14:useLocalDpi xmlns:a14="http://schemas.microsoft.com/office/drawing/2010/main" xmlns:wps="http://schemas.microsoft.com/office/word/2010/wordprocessingShape" xmlns:wpi="http://schemas.microsoft.com/office/word/2010/wordprocessingInk" xmlns:wpg="http://schemas.microsoft.com/office/word/2010/wordprocessingGroup" xmlns:w15="http://schemas.microsoft.com/office/word/2012/wordml" xmlns:w14="http://schemas.microsoft.com/office/word/2010/wordml" xmlns:w="http://schemas.openxmlformats.org/wordprocessingml/2006/main" xmlns:w10="urn:schemas-microsoft-com:office:word" xmlns:wp14="http://schemas.microsoft.com/office/word/2010/wordprocessingDrawing" xmlns:v="urn:schemas-microsoft-com:vml" xmlns:o="urn:schemas-microsoft-com:office:office" xmlns:mc="http://schemas.openxmlformats.org/markup-compatibility/2006" xmlns:wpc="http://schemas.microsoft.com/office/word/2010/wordprocessingCanvas" xmlns="" val="0"/>
+                          <a14:useLocalDpi xmlns:a14="http://schemas.microsoft.com/office/drawing/2010/main" val="0"/>
                         </a:ext>
                       </a:extLst>
                     </a:blip>
@@ -4291,7 +4394,7 @@
     <w:p/>
     <w:p/>
     <w:sectPr>
-      <w:footerReference w:type="default" r:id="rId27"/>
+      <w:footerReference w:type="default" r:id="rId29"/>
       <w:pgSz w:w="11906" w:h="16838"/>
       <w:pgMar w:top="1417" w:right="1701" w:bottom="1417" w:left="1701" w:header="708" w:footer="708" w:gutter="0"/>
       <w:cols w:space="708"/>
@@ -4303,7 +4406,7 @@
 </file>
 
 <file path=word/endnotes.xml><?xml version="1.0" encoding="utf-8"?>
-<w:endnotes xmlns:ve="http://schemas.openxmlformats.org/markup-compatibility/2006" xmlns:o="urn:schemas-microsoft-com:office:office" xmlns:r="http://schemas.openxmlformats.org/officeDocument/2006/relationships" xmlns:m="http://schemas.openxmlformats.org/officeDocument/2006/math" xmlns:v="urn:schemas-microsoft-com:vml" xmlns:wp="http://schemas.openxmlformats.org/drawingml/2006/wordprocessingDrawing" xmlns:w10="urn:schemas-microsoft-com:office:word" xmlns:w="http://schemas.openxmlformats.org/wordprocessingml/2006/main" xmlns:wne="http://schemas.microsoft.com/office/word/2006/wordml">
+<w:endnotes xmlns:wpc="http://schemas.microsoft.com/office/word/2010/wordprocessingCanvas" xmlns:mc="http://schemas.openxmlformats.org/markup-compatibility/2006" xmlns:o="urn:schemas-microsoft-com:office:office" xmlns:r="http://schemas.openxmlformats.org/officeDocument/2006/relationships" xmlns:m="http://schemas.openxmlformats.org/officeDocument/2006/math" xmlns:v="urn:schemas-microsoft-com:vml" xmlns:wp14="http://schemas.microsoft.com/office/word/2010/wordprocessingDrawing" xmlns:wp="http://schemas.openxmlformats.org/drawingml/2006/wordprocessingDrawing" xmlns:w10="urn:schemas-microsoft-com:office:word" xmlns:w="http://schemas.openxmlformats.org/wordprocessingml/2006/main" xmlns:w14="http://schemas.microsoft.com/office/word/2010/wordml" xmlns:wpg="http://schemas.microsoft.com/office/word/2010/wordprocessingGroup" xmlns:wpi="http://schemas.microsoft.com/office/word/2010/wordprocessingInk" xmlns:wne="http://schemas.microsoft.com/office/word/2006/wordml" xmlns:wps="http://schemas.microsoft.com/office/word/2010/wordprocessingShape" mc:Ignorable="w14 wp14">
   <w:endnote w:type="separator" w:id="-1">
     <w:p>
       <w:pPr>
@@ -4328,7 +4431,7 @@
 </file>
 
 <file path=word/footer1.xml><?xml version="1.0" encoding="utf-8"?>
-<w:ftr xmlns:ve="http://schemas.openxmlformats.org/markup-compatibility/2006" xmlns:o="urn:schemas-microsoft-com:office:office" xmlns:r="http://schemas.openxmlformats.org/officeDocument/2006/relationships" xmlns:m="http://schemas.openxmlformats.org/officeDocument/2006/math" xmlns:v="urn:schemas-microsoft-com:vml" xmlns:wp="http://schemas.openxmlformats.org/drawingml/2006/wordprocessingDrawing" xmlns:w10="urn:schemas-microsoft-com:office:word" xmlns:w="http://schemas.openxmlformats.org/wordprocessingml/2006/main" xmlns:wne="http://schemas.microsoft.com/office/word/2006/wordml">
+<w:ftr xmlns:wpc="http://schemas.microsoft.com/office/word/2010/wordprocessingCanvas" xmlns:mc="http://schemas.openxmlformats.org/markup-compatibility/2006" xmlns:o="urn:schemas-microsoft-com:office:office" xmlns:r="http://schemas.openxmlformats.org/officeDocument/2006/relationships" xmlns:m="http://schemas.openxmlformats.org/officeDocument/2006/math" xmlns:v="urn:schemas-microsoft-com:vml" xmlns:wp14="http://schemas.microsoft.com/office/word/2010/wordprocessingDrawing" xmlns:wp="http://schemas.openxmlformats.org/drawingml/2006/wordprocessingDrawing" xmlns:w10="urn:schemas-microsoft-com:office:word" xmlns:w="http://schemas.openxmlformats.org/wordprocessingml/2006/main" xmlns:w14="http://schemas.microsoft.com/office/word/2010/wordml" xmlns:wpg="http://schemas.microsoft.com/office/word/2010/wordprocessingGroup" xmlns:wpi="http://schemas.microsoft.com/office/word/2010/wordprocessingInk" xmlns:wne="http://schemas.microsoft.com/office/word/2006/wordml" xmlns:wps="http://schemas.microsoft.com/office/word/2010/wordprocessingShape" mc:Ignorable="w14 wp14">
   <w:sdt>
     <w:sdtPr>
       <w:id w:val="4845654"/>
@@ -4337,6 +4440,7 @@
         <w:docPartUnique/>
       </w:docPartObj>
     </w:sdtPr>
+    <w:sdtEndPr/>
     <w:sdtContent>
       <w:p>
         <w:pPr>
@@ -4359,7 +4463,7 @@
           <w:rPr>
             <w:noProof/>
           </w:rPr>
-          <w:t>14</w:t>
+          <w:t>12</w:t>
         </w:r>
         <w:r>
           <w:rPr>
@@ -4382,7 +4486,7 @@
 </file>
 
 <file path=word/footnotes.xml><?xml version="1.0" encoding="utf-8"?>
-<w:footnotes xmlns:ve="http://schemas.openxmlformats.org/markup-compatibility/2006" xmlns:o="urn:schemas-microsoft-com:office:office" xmlns:r="http://schemas.openxmlformats.org/officeDocument/2006/relationships" xmlns:m="http://schemas.openxmlformats.org/officeDocument/2006/math" xmlns:v="urn:schemas-microsoft-com:vml" xmlns:wp="http://schemas.openxmlformats.org/drawingml/2006/wordprocessingDrawing" xmlns:w10="urn:schemas-microsoft-com:office:word" xmlns:w="http://schemas.openxmlformats.org/wordprocessingml/2006/main" xmlns:wne="http://schemas.microsoft.com/office/word/2006/wordml">
+<w:footnotes xmlns:wpc="http://schemas.microsoft.com/office/word/2010/wordprocessingCanvas" xmlns:mc="http://schemas.openxmlformats.org/markup-compatibility/2006" xmlns:o="urn:schemas-microsoft-com:office:office" xmlns:r="http://schemas.openxmlformats.org/officeDocument/2006/relationships" xmlns:m="http://schemas.openxmlformats.org/officeDocument/2006/math" xmlns:v="urn:schemas-microsoft-com:vml" xmlns:wp14="http://schemas.microsoft.com/office/word/2010/wordprocessingDrawing" xmlns:wp="http://schemas.openxmlformats.org/drawingml/2006/wordprocessingDrawing" xmlns:w10="urn:schemas-microsoft-com:office:word" xmlns:w="http://schemas.openxmlformats.org/wordprocessingml/2006/main" xmlns:w14="http://schemas.microsoft.com/office/word/2010/wordml" xmlns:wpg="http://schemas.microsoft.com/office/word/2010/wordprocessingGroup" xmlns:wpi="http://schemas.microsoft.com/office/word/2010/wordprocessingInk" xmlns:wne="http://schemas.microsoft.com/office/word/2006/wordml" xmlns:wps="http://schemas.microsoft.com/office/word/2010/wordprocessingShape" mc:Ignorable="w14 wp14">
   <w:footnote w:type="separator" w:id="-1">
     <w:p>
       <w:pPr>
@@ -4407,7 +4511,7 @@
 </file>
 
 <file path=word/numbering.xml><?xml version="1.0" encoding="utf-8"?>
-<w:numbering xmlns:ve="http://schemas.openxmlformats.org/markup-compatibility/2006" xmlns:o="urn:schemas-microsoft-com:office:office" xmlns:r="http://schemas.openxmlformats.org/officeDocument/2006/relationships" xmlns:m="http://schemas.openxmlformats.org/officeDocument/2006/math" xmlns:v="urn:schemas-microsoft-com:vml" xmlns:wp="http://schemas.openxmlformats.org/drawingml/2006/wordprocessingDrawing" xmlns:w10="urn:schemas-microsoft-com:office:word" xmlns:w="http://schemas.openxmlformats.org/wordprocessingml/2006/main" xmlns:wne="http://schemas.microsoft.com/office/word/2006/wordml">
+<w:numbering xmlns:wpc="http://schemas.microsoft.com/office/word/2010/wordprocessingCanvas" xmlns:mc="http://schemas.openxmlformats.org/markup-compatibility/2006" xmlns:o="urn:schemas-microsoft-com:office:office" xmlns:r="http://schemas.openxmlformats.org/officeDocument/2006/relationships" xmlns:m="http://schemas.openxmlformats.org/officeDocument/2006/math" xmlns:v="urn:schemas-microsoft-com:vml" xmlns:wp14="http://schemas.microsoft.com/office/word/2010/wordprocessingDrawing" xmlns:wp="http://schemas.openxmlformats.org/drawingml/2006/wordprocessingDrawing" xmlns:w10="urn:schemas-microsoft-com:office:word" xmlns:w="http://schemas.openxmlformats.org/wordprocessingml/2006/main" xmlns:w14="http://schemas.microsoft.com/office/word/2010/wordml" xmlns:wpg="http://schemas.microsoft.com/office/word/2010/wordprocessingGroup" xmlns:wpi="http://schemas.microsoft.com/office/word/2010/wordprocessingInk" xmlns:wne="http://schemas.microsoft.com/office/word/2006/wordml" xmlns:wps="http://schemas.microsoft.com/office/word/2010/wordprocessingShape" mc:Ignorable="w14 wp14">
   <w:numPicBullet w:numPicBulletId="0">
     <w:pict>
       <v:shapetype id="_x0000_t75" coordsize="21600,21600" o:spt="75" o:preferrelative="t" path="m@4@5l@4@11@9@11@9@5xe" filled="f" stroked="f">
@@ -4429,7 +4533,7 @@
         <v:path o:extrusionok="f" gradientshapeok="t" o:connecttype="rect"/>
         <o:lock v:ext="edit" aspectratio="t"/>
       </v:shapetype>
-      <v:shape id="_x0000_i1031" type="#_x0000_t75" style="width:11.25pt;height:11.25pt" o:bullet="t">
+      <v:shape id="_x0000_i1027" type="#_x0000_t75" style="width:11.25pt;height:11.25pt" o:bullet="t">
         <v:imagedata r:id="rId1" o:title="mso6450"/>
       </v:shape>
     </w:pict>
@@ -4672,7 +4776,7 @@
 </file>
 
 <file path=word/styles.xml><?xml version="1.0" encoding="utf-8"?>
-<w:styles xmlns:r="http://schemas.openxmlformats.org/officeDocument/2006/relationships" xmlns:w="http://schemas.openxmlformats.org/wordprocessingml/2006/main">
+<w:styles xmlns:mc="http://schemas.openxmlformats.org/markup-compatibility/2006" xmlns:r="http://schemas.openxmlformats.org/officeDocument/2006/relationships" xmlns:w="http://schemas.openxmlformats.org/wordprocessingml/2006/main" xmlns:w14="http://schemas.microsoft.com/office/word/2010/wordml" mc:Ignorable="w14">
   <w:docDefaults>
     <w:rPrDefault>
       <w:rPr>
@@ -4890,7 +4994,6 @@
     <w:uiPriority w:val="99"/>
     <w:semiHidden/>
     <w:unhideWhenUsed/>
-    <w:qFormat/>
     <w:tblPr>
       <w:tblInd w:w="0" w:type="dxa"/>
       <w:tblCellMar>
@@ -5089,6 +5192,196 @@
       <w:ind w:left="720"/>
       <w:contextualSpacing/>
     </w:pPr>
+  </w:style>
+</w:styles>
+</file>
+
+<file path=word/stylesWithEffects.xml><?xml version="1.0" encoding="utf-8"?>
+<w:styles xmlns:wpc="http://schemas.microsoft.com/office/word/2010/wordprocessingCanvas" xmlns:mc="http://schemas.openxmlformats.org/markup-compatibility/2006" xmlns:o="urn:schemas-microsoft-com:office:office" xmlns:r="http://schemas.openxmlformats.org/officeDocument/2006/relationships" xmlns:m="http://schemas.openxmlformats.org/officeDocument/2006/math" xmlns:v="urn:schemas-microsoft-com:vml" xmlns:wp14="http://schemas.microsoft.com/office/word/2010/wordprocessingDrawing" xmlns:wp="http://schemas.openxmlformats.org/drawingml/2006/wordprocessingDrawing" xmlns:w10="urn:schemas-microsoft-com:office:word" xmlns:w="http://schemas.openxmlformats.org/wordprocessingml/2006/main" xmlns:w14="http://schemas.microsoft.com/office/word/2010/wordml" xmlns:wpg="http://schemas.microsoft.com/office/word/2010/wordprocessingGroup" xmlns:wpi="http://schemas.microsoft.com/office/word/2010/wordprocessingInk" xmlns:wne="http://schemas.microsoft.com/office/word/2006/wordml" xmlns:wps="http://schemas.microsoft.com/office/word/2010/wordprocessingShape" mc:Ignorable="w14 wp14">
+  <w:docDefaults>
+    <w:rPrDefault>
+      <w:rPr>
+        <w:rFonts w:asciiTheme="minorHAnsi" w:eastAsiaTheme="minorEastAsia" w:hAnsiTheme="minorHAnsi" w:cstheme="minorBidi"/>
+        <w:sz w:val="22"/>
+        <w:szCs w:val="22"/>
+        <w:lang w:val="pt-PT" w:eastAsia="pt-PT" w:bidi="ar-SA"/>
+      </w:rPr>
+    </w:rPrDefault>
+    <w:pPrDefault>
+      <w:pPr>
+        <w:spacing w:after="200" w:line="276" w:lineRule="auto"/>
+      </w:pPr>
+    </w:pPrDefault>
+  </w:docDefaults>
+  <w:latentStyles w:defLockedState="0" w:defUIPriority="99" w:defSemiHidden="1" w:defUnhideWhenUsed="1" w:defQFormat="0" w:count="267">
+    <w:lsdException w:name="Normal" w:semiHidden="0" w:uiPriority="0" w:unhideWhenUsed="0" w:qFormat="1"/>
+    <w:lsdException w:name="heading 1" w:semiHidden="0" w:uiPriority="9" w:unhideWhenUsed="0" w:qFormat="1"/>
+    <w:lsdException w:name="heading 2" w:uiPriority="9" w:qFormat="1"/>
+    <w:lsdException w:name="heading 3" w:uiPriority="9" w:qFormat="1"/>
+    <w:lsdException w:name="heading 4" w:uiPriority="9" w:qFormat="1"/>
+    <w:lsdException w:name="heading 5" w:uiPriority="9" w:qFormat="1"/>
+    <w:lsdException w:name="heading 6" w:uiPriority="9" w:qFormat="1"/>
+    <w:lsdException w:name="heading 7" w:uiPriority="9" w:qFormat="1"/>
+    <w:lsdException w:name="heading 8" w:uiPriority="9" w:qFormat="1"/>
+    <w:lsdException w:name="heading 9" w:uiPriority="9" w:qFormat="1"/>
+    <w:lsdException w:name="toc 1" w:uiPriority="39"/>
+    <w:lsdException w:name="toc 2" w:uiPriority="39"/>
+    <w:lsdException w:name="toc 3" w:uiPriority="39"/>
+    <w:lsdException w:name="toc 4" w:uiPriority="39"/>
+    <w:lsdException w:name="toc 5" w:uiPriority="39"/>
+    <w:lsdException w:name="toc 6" w:uiPriority="39"/>
+    <w:lsdException w:name="toc 7" w:uiPriority="39"/>
+    <w:lsdException w:name="toc 8" w:uiPriority="39"/>
+    <w:lsdException w:name="toc 9" w:uiPriority="39"/>
+    <w:lsdException w:name="caption" w:uiPriority="35" w:qFormat="1"/>
+    <w:lsdException w:name="Title" w:semiHidden="0" w:uiPriority="10" w:unhideWhenUsed="0" w:qFormat="1"/>
+    <w:lsdException w:name="Default Paragraph Font" w:uiPriority="1"/>
+    <w:lsdException w:name="Subtitle" w:semiHidden="0" w:uiPriority="11" w:unhideWhenUsed="0" w:qFormat="1"/>
+    <w:lsdException w:name="Strong" w:semiHidden="0" w:uiPriority="22" w:unhideWhenUsed="0" w:qFormat="1"/>
+    <w:lsdException w:name="Emphasis" w:semiHidden="0" w:uiPriority="20" w:unhideWhenUsed="0" w:qFormat="1"/>
+    <w:lsdException w:name="Table Grid" w:semiHidden="0" w:uiPriority="59" w:unhideWhenUsed="0"/>
+    <w:lsdException w:name="Placeholder Text" w:unhideWhenUsed="0"/>
+    <w:lsdException w:name="No Spacing" w:semiHidden="0" w:uiPriority="1" w:unhideWhenUsed="0" w:qFormat="1"/>
+    <w:lsdException w:name="Light Shading" w:semiHidden="0" w:uiPriority="60" w:unhideWhenUsed="0"/>
+    <w:lsdException w:name="Light List" w:semiHidden="0" w:uiPriority="61" w:unhideWhenUsed="0"/>
+    <w:lsdException w:name="Light Grid" w:semiHidden="0" w:uiPriority="62" w:unhideWhenUsed="0"/>
+    <w:lsdException w:name="Medium Shading 1" w:semiHidden="0" w:uiPriority="63" w:unhideWhenUsed="0"/>
+    <w:lsdException w:name="Medium Shading 2" w:semiHidden="0" w:uiPriority="64" w:unhideWhenUsed="0"/>
+    <w:lsdException w:name="Medium List 1" w:semiHidden="0" w:uiPriority="65" w:unhideWhenUsed="0"/>
+    <w:lsdException w:name="Medium List 2" w:semiHidden="0" w:uiPriority="66" w:unhideWhenUsed="0"/>
+    <w:lsdException w:name="Medium Grid 1" w:semiHidden="0" w:uiPriority="67" w:unhideWhenUsed="0"/>
+    <w:lsdException w:name="Medium Grid 2" w:semiHidden="0" w:uiPriority="68" w:unhideWhenUsed="0"/>
+    <w:lsdException w:name="Medium Grid 3" w:semiHidden="0" w:uiPriority="69" w:unhideWhenUsed="0"/>
+    <w:lsdException w:name="Dark List" w:semiHidden="0" w:uiPriority="70" w:unhideWhenUsed="0"/>
+    <w:lsdException w:name="Colorful Shading" w:semiHidden="0" w:uiPriority="71" w:unhideWhenUsed="0"/>
+    <w:lsdException w:name="Colorful List" w:semiHidden="0" w:uiPriority="72" w:unhideWhenUsed="0"/>
+    <w:lsdException w:name="Colorful Grid" w:semiHidden="0" w:uiPriority="73" w:unhideWhenUsed="0"/>
+    <w:lsdException w:name="Light Shading Accent 1" w:semiHidden="0" w:uiPriority="60" w:unhideWhenUsed="0"/>
+    <w:lsdException w:name="Light List Accent 1" w:semiHidden="0" w:uiPriority="61" w:unhideWhenUsed="0"/>
+    <w:lsdException w:name="Light Grid Accent 1" w:semiHidden="0" w:uiPriority="62" w:unhideWhenUsed="0"/>
+    <w:lsdException w:name="Medium Shading 1 Accent 1" w:semiHidden="0" w:uiPriority="63" w:unhideWhenUsed="0"/>
+    <w:lsdException w:name="Medium Shading 2 Accent 1" w:semiHidden="0" w:uiPriority="64" w:unhideWhenUsed="0"/>
+    <w:lsdException w:name="Medium List 1 Accent 1" w:semiHidden="0" w:uiPriority="65" w:unhideWhenUsed="0"/>
+    <w:lsdException w:name="Revision" w:unhideWhenUsed="0"/>
+    <w:lsdException w:name="List Paragraph" w:semiHidden="0" w:uiPriority="34" w:unhideWhenUsed="0" w:qFormat="1"/>
+    <w:lsdException w:name="Quote" w:semiHidden="0" w:uiPriority="29" w:unhideWhenUsed="0" w:qFormat="1"/>
+    <w:lsdException w:name="Intense Quote" w:semiHidden="0" w:uiPriority="30" w:unhideWhenUsed="0" w:qFormat="1"/>
+    <w:lsdException w:name="Medium List 2 Accent 1" w:semiHidden="0" w:uiPriority="66" w:unhideWhenUsed="0"/>
+    <w:lsdException w:name="Medium Grid 1 Accent 1" w:semiHidden="0" w:uiPriority="67" w:unhideWhenUsed="0"/>
+    <w:lsdException w:name="Medium Grid 2 Accent 1" w:semiHidden="0" w:uiPriority="68" w:unhideWhenUsed="0"/>
+    <w:lsdException w:name="Medium Grid 3 Accent 1" w:semiHidden="0" w:uiPriority="69" w:unhideWhenUsed="0"/>
+    <w:lsdException w:name="Dark List Accent 1" w:semiHidden="0" w:uiPriority="70" w:unhideWhenUsed="0"/>
+    <w:lsdException w:name="Colorful Shading Accent 1" w:semiHidden="0" w:uiPriority="71" w:unhideWhenUsed="0"/>
+    <w:lsdException w:name="Colorful List Accent 1" w:semiHidden="0" w:uiPriority="72" w:unhideWhenUsed="0"/>
+    <w:lsdException w:name="Colorful Grid Accent 1" w:semiHidden="0" w:uiPriority="73" w:unhideWhenUsed="0"/>
+    <w:lsdException w:name="Light Shading Accent 2" w:semiHidden="0" w:uiPriority="60" w:unhideWhenUsed="0"/>
+    <w:lsdException w:name="Light List Accent 2" w:semiHidden="0" w:uiPriority="61" w:unhideWhenUsed="0"/>
+    <w:lsdException w:name="Light Grid Accent 2" w:semiHidden="0" w:uiPriority="62" w:unhideWhenUsed="0"/>
+    <w:lsdException w:name="Medium Shading 1 Accent 2" w:semiHidden="0" w:uiPriority="63" w:unhideWhenUsed="0"/>
+    <w:lsdException w:name="Medium Shading 2 Accent 2" w:semiHidden="0" w:uiPriority="64" w:unhideWhenUsed="0"/>
+    <w:lsdException w:name="Medium List 1 Accent 2" w:semiHidden="0" w:uiPriority="65" w:unhideWhenUsed="0"/>
+    <w:lsdException w:name="Medium List 2 Accent 2" w:semiHidden="0" w:uiPriority="66" w:unhideWhenUsed="0"/>
+    <w:lsdException w:name="Medium Grid 1 Accent 2" w:semiHidden="0" w:uiPriority="67" w:unhideWhenUsed="0"/>
+    <w:lsdException w:name="Medium Grid 2 Accent 2" w:semiHidden="0" w:uiPriority="68" w:unhideWhenUsed="0"/>
+    <w:lsdException w:name="Medium Grid 3 Accent 2" w:semiHidden="0" w:uiPriority="69" w:unhideWhenUsed="0"/>
+    <w:lsdException w:name="Dark List Accent 2" w:semiHidden="0" w:uiPriority="70" w:unhideWhenUsed="0"/>
+    <w:lsdException w:name="Colorful Shading Accent 2" w:semiHidden="0" w:uiPriority="71" w:unhideWhenUsed="0"/>
+    <w:lsdException w:name="Colorful List Accent 2" w:semiHidden="0" w:uiPriority="72" w:unhideWhenUsed="0"/>
+    <w:lsdException w:name="Colorful Grid Accent 2" w:semiHidden="0" w:uiPriority="73" w:unhideWhenUsed="0"/>
+    <w:lsdException w:name="Light Shading Accent 3" w:semiHidden="0" w:uiPriority="60" w:unhideWhenUsed="0"/>
+    <w:lsdException w:name="Light List Accent 3" w:semiHidden="0" w:uiPriority="61" w:unhideWhenUsed="0"/>
+    <w:lsdException w:name="Light Grid Accent 3" w:semiHidden="0" w:uiPriority="62" w:unhideWhenUsed="0"/>
+    <w:lsdException w:name="Medium Shading 1 Accent 3" w:semiHidden="0" w:uiPriority="63" w:unhideWhenUsed="0"/>
+    <w:lsdException w:name="Medium Shading 2 Accent 3" w:semiHidden="0" w:uiPriority="64" w:unhideWhenUsed="0"/>
+    <w:lsdException w:name="Medium List 1 Accent 3" w:semiHidden="0" w:uiPriority="65" w:unhideWhenUsed="0"/>
+    <w:lsdException w:name="Medium List 2 Accent 3" w:semiHidden="0" w:uiPriority="66" w:unhideWhenUsed="0"/>
+    <w:lsdException w:name="Medium Grid 1 Accent 3" w:semiHidden="0" w:uiPriority="67" w:unhideWhenUsed="0"/>
+    <w:lsdException w:name="Medium Grid 2 Accent 3" w:semiHidden="0" w:uiPriority="68" w:unhideWhenUsed="0"/>
+    <w:lsdException w:name="Medium Grid 3 Accent 3" w:semiHidden="0" w:uiPriority="69" w:unhideWhenUsed="0"/>
+    <w:lsdException w:name="Dark List Accent 3" w:semiHidden="0" w:uiPriority="70" w:unhideWhenUsed="0"/>
+    <w:lsdException w:name="Colorful Shading Accent 3" w:semiHidden="0" w:uiPriority="71" w:unhideWhenUsed="0"/>
+    <w:lsdException w:name="Colorful List Accent 3" w:semiHidden="0" w:uiPriority="72" w:unhideWhenUsed="0"/>
+    <w:lsdException w:name="Colorful Grid Accent 3" w:semiHidden="0" w:uiPriority="73" w:unhideWhenUsed="0"/>
+    <w:lsdException w:name="Light Shading Accent 4" w:semiHidden="0" w:uiPriority="60" w:unhideWhenUsed="0"/>
+    <w:lsdException w:name="Light List Accent 4" w:semiHidden="0" w:uiPriority="61" w:unhideWhenUsed="0"/>
+    <w:lsdException w:name="Light Grid Accent 4" w:semiHidden="0" w:uiPriority="62" w:unhideWhenUsed="0"/>
+    <w:lsdException w:name="Medium Shading 1 Accent 4" w:semiHidden="0" w:uiPriority="63" w:unhideWhenUsed="0"/>
+    <w:lsdException w:name="Medium Shading 2 Accent 4" w:semiHidden="0" w:uiPriority="64" w:unhideWhenUsed="0"/>
+    <w:lsdException w:name="Medium List 1 Accent 4" w:semiHidden="0" w:uiPriority="65" w:unhideWhenUsed="0"/>
+    <w:lsdException w:name="Medium List 2 Accent 4" w:semiHidden="0" w:uiPriority="66" w:unhideWhenUsed="0"/>
+    <w:lsdException w:name="Medium Grid 1 Accent 4" w:semiHidden="0" w:uiPriority="67" w:unhideWhenUsed="0"/>
+    <w:lsdException w:name="Medium Grid 2 Accent 4" w:semiHidden="0" w:uiPriority="68" w:unhideWhenUsed="0"/>
+    <w:lsdException w:name="Medium Grid 3 Accent 4" w:semiHidden="0" w:uiPriority="69" w:unhideWhenUsed="0"/>
+    <w:lsdException w:name="Dark List Accent 4" w:semiHidden="0" w:uiPriority="70" w:unhideWhenUsed="0"/>
+    <w:lsdException w:name="Colorful Shading Accent 4" w:semiHidden="0" w:uiPriority="71" w:unhideWhenUsed="0"/>
+    <w:lsdException w:name="Colorful List Accent 4" w:semiHidden="0" w:uiPriority="72" w:unhideWhenUsed="0"/>
+    <w:lsdException w:name="Colorful Grid Accent 4" w:semiHidden="0" w:uiPriority="73" w:unhideWhenUsed="0"/>
+    <w:lsdException w:name="Light Shading Accent 5" w:semiHidden="0" w:uiPriority="60" w:unhideWhenUsed="0"/>
+    <w:lsdException w:name="Light List Accent 5" w:semiHidden="0" w:uiPriority="61" w:unhideWhenUsed="0"/>
+    <w:lsdException w:name="Light Grid Accent 5" w:semiHidden="0" w:uiPriority="62" w:unhideWhenUsed="0"/>
+    <w:lsdException w:name="Medium Shading 1 Accent 5" w:semiHidden="0" w:uiPriority="63" w:unhideWhenUsed="0"/>
+    <w:lsdException w:name="Medium Shading 2 Accent 5" w:semiHidden="0" w:uiPriority="64" w:unhideWhenUsed="0"/>
+    <w:lsdException w:name="Medium List 1 Accent 5" w:semiHidden="0" w:uiPriority="65" w:unhideWhenUsed="0"/>
+    <w:lsdException w:name="Medium List 2 Accent 5" w:semiHidden="0" w:uiPriority="66" w:unhideWhenUsed="0"/>
+    <w:lsdException w:name="Medium Grid 1 Accent 5" w:semiHidden="0" w:uiPriority="67" w:unhideWhenUsed="0"/>
+    <w:lsdException w:name="Medium Grid 2 Accent 5" w:semiHidden="0" w:uiPriority="68" w:unhideWhenUsed="0"/>
+    <w:lsdException w:name="Medium Grid 3 Accent 5" w:semiHidden="0" w:uiPriority="69" w:unhideWhenUsed="0"/>
+    <w:lsdException w:name="Dark List Accent 5" w:semiHidden="0" w:uiPriority="70" w:unhideWhenUsed="0"/>
+    <w:lsdException w:name="Colorful Shading Accent 5" w:semiHidden="0" w:uiPriority="71" w:unhideWhenUsed="0"/>
+    <w:lsdException w:name="Colorful List Accent 5" w:semiHidden="0" w:uiPriority="72" w:unhideWhenUsed="0"/>
+    <w:lsdException w:name="Colorful Grid Accent 5" w:semiHidden="0" w:uiPriority="73" w:unhideWhenUsed="0"/>
+    <w:lsdException w:name="Light Shading Accent 6" w:semiHidden="0" w:uiPriority="60" w:unhideWhenUsed="0"/>
+    <w:lsdException w:name="Light List Accent 6" w:semiHidden="0" w:uiPriority="61" w:unhideWhenUsed="0"/>
+    <w:lsdException w:name="Light Grid Accent 6" w:semiHidden="0" w:uiPriority="62" w:unhideWhenUsed="0"/>
+    <w:lsdException w:name="Medium Shading 1 Accent 6" w:semiHidden="0" w:uiPriority="63" w:unhideWhenUsed="0"/>
+    <w:lsdException w:name="Medium Shading 2 Accent 6" w:semiHidden="0" w:uiPriority="64" w:unhideWhenUsed="0"/>
+    <w:lsdException w:name="Medium List 1 Accent 6" w:semiHidden="0" w:uiPriority="65" w:unhideWhenUsed="0"/>
+    <w:lsdException w:name="Medium List 2 Accent 6" w:semiHidden="0" w:uiPriority="66" w:unhideWhenUsed="0"/>
+    <w:lsdException w:name="Medium Grid 1 Accent 6" w:semiHidden="0" w:uiPriority="67" w:unhideWhenUsed="0"/>
+    <w:lsdException w:name="Medium Grid 2 Accent 6" w:semiHidden="0" w:uiPriority="68" w:unhideWhenUsed="0"/>
+    <w:lsdException w:name="Medium Grid 3 Accent 6" w:semiHidden="0" w:uiPriority="69" w:unhideWhenUsed="0"/>
+    <w:lsdException w:name="Dark List Accent 6" w:semiHidden="0" w:uiPriority="70" w:unhideWhenUsed="0"/>
+    <w:lsdException w:name="Colorful Shading Accent 6" w:semiHidden="0" w:uiPriority="71" w:unhideWhenUsed="0"/>
+    <w:lsdException w:name="Colorful List Accent 6" w:semiHidden="0" w:uiPriority="72" w:unhideWhenUsed="0"/>
+    <w:lsdException w:name="Colorful Grid Accent 6" w:semiHidden="0" w:uiPriority="73" w:unhideWhenUsed="0"/>
+    <w:lsdException w:name="Subtle Emphasis" w:semiHidden="0" w:uiPriority="19" w:unhideWhenUsed="0" w:qFormat="1"/>
+    <w:lsdException w:name="Intense Emphasis" w:semiHidden="0" w:uiPriority="21" w:unhideWhenUsed="0" w:qFormat="1"/>
+    <w:lsdException w:name="Subtle Reference" w:semiHidden="0" w:uiPriority="31" w:unhideWhenUsed="0" w:qFormat="1"/>
+    <w:lsdException w:name="Intense Reference" w:semiHidden="0" w:uiPriority="32" w:unhideWhenUsed="0" w:qFormat="1"/>
+    <w:lsdException w:name="Book Title" w:semiHidden="0" w:uiPriority="33" w:unhideWhenUsed="0" w:qFormat="1"/>
+    <w:lsdException w:name="Bibliography" w:uiPriority="37"/>
+    <w:lsdException w:name="TOC Heading" w:uiPriority="39" w:qFormat="1"/>
+  </w:latentStyles>
+  <w:style w:type="paragraph" w:default="1" w:styleId="Normal">
+    <w:name w:val="Normal"/>
+    <w:qFormat/>
+  </w:style>
+  <w:style w:type="character" w:default="1" w:styleId="DefaultParagraphFont">
+    <w:name w:val="Default Paragraph Font"/>
+    <w:uiPriority w:val="1"/>
+    <w:semiHidden/>
+    <w:unhideWhenUsed/>
+  </w:style>
+  <w:style w:type="table" w:default="1" w:styleId="TableNormal">
+    <w:name w:val="Normal Table"/>
+    <w:uiPriority w:val="99"/>
+    <w:semiHidden/>
+    <w:unhideWhenUsed/>
+    <w:tblPr>
+      <w:tblInd w:w="0" w:type="dxa"/>
+      <w:tblCellMar>
+        <w:top w:w="0" w:type="dxa"/>
+        <w:left w:w="108" w:type="dxa"/>
+        <w:bottom w:w="0" w:type="dxa"/>
+        <w:right w:w="108" w:type="dxa"/>
+      </w:tblCellMar>
+    </w:tblPr>
+  </w:style>
+  <w:style w:type="numbering" w:default="1" w:styleId="NoList">
+    <w:name w:val="No List"/>
+    <w:uiPriority w:val="99"/>
+    <w:semiHidden/>
+    <w:unhideWhenUsed/>
   </w:style>
 </w:styles>
 </file>
@@ -5381,7 +5674,7 @@
 </file>
 
 <file path=customXml/itemProps1.xml><?xml version="1.0" encoding="utf-8"?>
-<ds:datastoreItem xmlns:ds="http://schemas.openxmlformats.org/officeDocument/2006/customXml" ds:itemID="{9F2E2E7A-2134-4242-BAC8-F00A7677B82D}">
+<ds:datastoreItem xmlns:ds="http://schemas.openxmlformats.org/officeDocument/2006/customXml" ds:itemID="{7171812E-61E0-40D3-9F85-2C039A4F599C}">
   <ds:schemaRefs>
     <ds:schemaRef ds:uri="http://schemas.openxmlformats.org/officeDocument/2006/bibliography"/>
   </ds:schemaRefs>

</xml_diff>